<commit_message>
Added new Linked List Practice Part II doc and code for Part
</commit_message>
<xml_diff>
--- a/Summer/Assignments/New Beginnings Linked List Practice - Part II.docx
+++ b/Summer/Assignments/New Beginnings Linked List Practice - Part II.docx
@@ -31,7 +31,31 @@
         <w:t xml:space="preserve"> something</w:t>
       </w:r>
       <w:r>
-        <w:t xml:space="preserve"> like this:</w:t>
+        <w:t xml:space="preserve"> like this(working code can be </w:t>
+      </w:r>
+      <w:r>
+        <w:t xml:space="preserve">found in the course </w:t>
+      </w:r>
+      <w:proofErr w:type="spellStart"/>
+      <w:r>
+        <w:t>git</w:t>
+      </w:r>
+      <w:proofErr w:type="spellEnd"/>
+      <w:r>
+        <w:t xml:space="preserve"> repo at</w:t>
+      </w:r>
+    </w:p>
+    <w:p>
+      <w:hyperlink r:id="rId7" w:history="1">
+        <w:r>
+          <w:rPr>
+            <w:rStyle w:val="Hyperlink"/>
+          </w:rPr>
+          <w:t>https://github.com/jasongraalum/NB_2018/Summer/code/LinkedList_Practice/PartI</w:t>
+        </w:r>
+      </w:hyperlink>
+      <w:r>
+        <w:t xml:space="preserve"> ):</w:t>
       </w:r>
     </w:p>
     <w:p/>
@@ -45,6 +69,8 @@
       <w:r>
         <w:t xml:space="preserve"> List {</w:t>
       </w:r>
+      <w:bookmarkStart w:id="0" w:name="_GoBack"/>
+      <w:bookmarkEnd w:id="0"/>
     </w:p>
     <w:p>
       <w:r>
@@ -95,8 +121,6 @@
       <w:r>
         <w:t xml:space="preserve">     void display();</w:t>
       </w:r>
-      <w:bookmarkStart w:id="0" w:name="_GoBack"/>
-      <w:bookmarkEnd w:id="0"/>
     </w:p>
     <w:p>
       <w:r>
@@ -1476,6 +1500,29 @@
       <w:szCs w:val="18"/>
     </w:rPr>
   </w:style>
+  <w:style w:type="character" w:styleId="Hyperlink">
+    <w:name w:val="Hyperlink"/>
+    <w:basedOn w:val="DefaultParagraphFont"/>
+    <w:uiPriority w:val="99"/>
+    <w:unhideWhenUsed/>
+    <w:rsid w:val="006F57C1"/>
+    <w:rPr>
+      <w:color w:val="0563C1" w:themeColor="hyperlink"/>
+      <w:u w:val="single"/>
+    </w:rPr>
+  </w:style>
+  <w:style w:type="character" w:styleId="UnresolvedMention">
+    <w:name w:val="Unresolved Mention"/>
+    <w:basedOn w:val="DefaultParagraphFont"/>
+    <w:uiPriority w:val="99"/>
+    <w:semiHidden/>
+    <w:unhideWhenUsed/>
+    <w:rsid w:val="006F57C1"/>
+    <w:rPr>
+      <w:color w:val="605E5C"/>
+      <w:shd w:val="clear" w:color="auto" w:fill="E1DFDD"/>
+    </w:rPr>
+  </w:style>
 </w:styles>
 </file>
 

</xml_diff>